<commit_message>
UC 2 - Aplicacion.py de Laura Antezana
</commit_message>
<xml_diff>
--- a/UC2/UnidaddeCompetencia2.docx
+++ b/UC2/UnidaddeCompetencia2.docx
@@ -1,6 +1,6 @@
 
 <file path=word/document.xml><?xml version="1.0" encoding="utf-8"?>
-<w:document xmlns:wpc="http://schemas.microsoft.com/office/word/2010/wordprocessingCanvas" xmlns:cx="http://schemas.microsoft.com/office/drawing/2014/chartex" xmlns:mc="http://schemas.openxmlformats.org/markup-compatibility/2006" xmlns:o="urn:schemas-microsoft-com:office:office" xmlns:r="http://schemas.openxmlformats.org/officeDocument/2006/relationships" xmlns:m="http://schemas.openxmlformats.org/officeDocument/2006/math" xmlns:v="urn:schemas-microsoft-com:vml" xmlns:wp14="http://schemas.microsoft.com/office/word/2010/wordprocessingDrawing" xmlns:wp="http://schemas.openxmlformats.org/drawingml/2006/wordprocessingDrawing" xmlns:w10="urn:schemas-microsoft-com:office:word" xmlns:w="http://schemas.openxmlformats.org/wordprocessingml/2006/main" xmlns:w14="http://schemas.microsoft.com/office/word/2010/wordml" xmlns:w15="http://schemas.microsoft.com/office/word/2012/wordml" xmlns:w16se="http://schemas.microsoft.com/office/word/2015/wordml/symex" xmlns:wpg="http://schemas.microsoft.com/office/word/2010/wordprocessingGroup" xmlns:wpi="http://schemas.microsoft.com/office/word/2010/wordprocessingInk" xmlns:wne="http://schemas.microsoft.com/office/word/2006/wordml" xmlns:wps="http://schemas.microsoft.com/office/word/2010/wordprocessingShape" mc:Ignorable="w14 w15 w16se wp14">
+<w:document xmlns:wpc="http://schemas.microsoft.com/office/word/2010/wordprocessingCanvas" xmlns:cx="http://schemas.microsoft.com/office/drawing/2014/chartex" xmlns:cx1="http://schemas.microsoft.com/office/drawing/2015/9/8/chartex" xmlns:cx2="http://schemas.microsoft.com/office/drawing/2015/10/21/chartex" xmlns:cx3="http://schemas.microsoft.com/office/drawing/2016/5/9/chartex" xmlns:cx4="http://schemas.microsoft.com/office/drawing/2016/5/10/chartex" xmlns:cx5="http://schemas.microsoft.com/office/drawing/2016/5/11/chartex" xmlns:cx6="http://schemas.microsoft.com/office/drawing/2016/5/12/chartex" xmlns:cx7="http://schemas.microsoft.com/office/drawing/2016/5/13/chartex" xmlns:cx8="http://schemas.microsoft.com/office/drawing/2016/5/14/chartex" xmlns:mc="http://schemas.openxmlformats.org/markup-compatibility/2006" xmlns:aink="http://schemas.microsoft.com/office/drawing/2016/ink" xmlns:am3d="http://schemas.microsoft.com/office/drawing/2017/model3d" xmlns:o="urn:schemas-microsoft-com:office:office" xmlns:oel="http://schemas.microsoft.com/office/2019/extlst" xmlns:r="http://schemas.openxmlformats.org/officeDocument/2006/relationships" xmlns:m="http://schemas.openxmlformats.org/officeDocument/2006/math" xmlns:v="urn:schemas-microsoft-com:vml" xmlns:wp14="http://schemas.microsoft.com/office/word/2010/wordprocessingDrawing" xmlns:wp="http://schemas.openxmlformats.org/drawingml/2006/wordprocessingDrawing" xmlns:w10="urn:schemas-microsoft-com:office:word" xmlns:w="http://schemas.openxmlformats.org/wordprocessingml/2006/main" xmlns:w14="http://schemas.microsoft.com/office/word/2010/wordml" xmlns:w15="http://schemas.microsoft.com/office/word/2012/wordml" xmlns:w16cex="http://schemas.microsoft.com/office/word/2018/wordml/cex" xmlns:w16cid="http://schemas.microsoft.com/office/word/2016/wordml/cid" xmlns:w16="http://schemas.microsoft.com/office/word/2018/wordml" xmlns:w16sdtdh="http://schemas.microsoft.com/office/word/2020/wordml/sdtdatahash" xmlns:w16se="http://schemas.microsoft.com/office/word/2015/wordml/symex" xmlns:wpg="http://schemas.microsoft.com/office/word/2010/wordprocessingGroup" xmlns:wpi="http://schemas.microsoft.com/office/word/2010/wordprocessingInk" xmlns:wne="http://schemas.microsoft.com/office/word/2006/wordml" xmlns:wps="http://schemas.microsoft.com/office/word/2010/wordprocessingShape" mc:Ignorable="w14 w15 w16se w16cid w16 w16cex w16sdtdh wp14">
   <w:body>
     <w:p>
       <w:pPr>
@@ -13,7 +13,6 @@
           <w:color w:val="000000"/>
         </w:rPr>
       </w:pPr>
-      <w:proofErr w:type="spellStart"/>
       <w:r>
         <w:rPr>
           <w:rFonts w:ascii="Arial" w:eastAsia="Times New Roman" w:hAnsi="Arial" w:cs="Arial"/>
@@ -21,9 +20,42 @@
           <w:bCs/>
           <w:color w:val="000000"/>
         </w:rPr>
-        <w:t>Unidad</w:t>
-      </w:r>
-      <w:proofErr w:type="spellEnd"/>
+        <w:drawing>
+          <wp:inline distT="0" distB="0" distL="0" distR="0" wp14:anchorId="2D875ED1" wp14:editId="3D4D47A6">
+            <wp:extent cx="4753638" cy="3362794"/>
+            <wp:effectExtent l="0" t="0" r="8890" b="9525"/>
+            <wp:docPr id="1" name="Imagen 1"/>
+            <wp:cNvGraphicFramePr>
+              <a:graphicFrameLocks xmlns:a="http://schemas.openxmlformats.org/drawingml/2006/main" noChangeAspect="1"/>
+            </wp:cNvGraphicFramePr>
+            <a:graphic xmlns:a="http://schemas.openxmlformats.org/drawingml/2006/main">
+              <a:graphicData uri="http://schemas.openxmlformats.org/drawingml/2006/picture">
+                <pic:pic xmlns:pic="http://schemas.openxmlformats.org/drawingml/2006/picture">
+                  <pic:nvPicPr>
+                    <pic:cNvPr id="1" name=""/>
+                    <pic:cNvPicPr/>
+                  </pic:nvPicPr>
+                  <pic:blipFill>
+                    <a:blip r:embed="rId5"/>
+                    <a:stretch>
+                      <a:fillRect/>
+                    </a:stretch>
+                  </pic:blipFill>
+                  <pic:spPr>
+                    <a:xfrm>
+                      <a:off x="0" y="0"/>
+                      <a:ext cx="4753638" cy="3362794"/>
+                    </a:xfrm>
+                    <a:prstGeom prst="rect">
+                      <a:avLst/>
+                    </a:prstGeom>
+                  </pic:spPr>
+                </pic:pic>
+              </a:graphicData>
+            </a:graphic>
+          </wp:inline>
+        </w:drawing>
+      </w:r>
       <w:r>
         <w:rPr>
           <w:rFonts w:ascii="Arial" w:eastAsia="Times New Roman" w:hAnsi="Arial" w:cs="Arial"/>
@@ -31,53 +63,31 @@
           <w:bCs/>
           <w:color w:val="000000"/>
         </w:rPr>
-        <w:t xml:space="preserve"> de </w:t>
-      </w:r>
-      <w:proofErr w:type="spellStart"/>
-      <w:r>
+        <w:t>Unidad de Competencia 2</w:t>
+      </w:r>
+    </w:p>
+    <w:p>
+      <w:pPr>
+        <w:spacing w:after="0" w:line="240" w:lineRule="auto"/>
+        <w:jc w:val="center"/>
         <w:rPr>
           <w:rFonts w:ascii="Arial" w:eastAsia="Times New Roman" w:hAnsi="Arial" w:cs="Arial"/>
           <w:b/>
           <w:bCs/>
           <w:color w:val="000000"/>
         </w:rPr>
-        <w:t>Competencia</w:t>
-      </w:r>
-      <w:proofErr w:type="spellEnd"/>
-      <w:r>
+      </w:pPr>
+    </w:p>
+    <w:p>
+      <w:pPr>
+        <w:spacing w:after="0" w:line="240" w:lineRule="auto"/>
         <w:rPr>
           <w:rFonts w:ascii="Arial" w:eastAsia="Times New Roman" w:hAnsi="Arial" w:cs="Arial"/>
           <w:b/>
           <w:bCs/>
           <w:color w:val="000000"/>
         </w:rPr>
-        <w:t xml:space="preserve"> 2</w:t>
-      </w:r>
-    </w:p>
-    <w:p>
-      <w:pPr>
-        <w:spacing w:after="0" w:line="240" w:lineRule="auto"/>
-        <w:jc w:val="center"/>
-        <w:rPr>
-          <w:rFonts w:ascii="Arial" w:eastAsia="Times New Roman" w:hAnsi="Arial" w:cs="Arial"/>
-          <w:b/>
-          <w:bCs/>
-          <w:color w:val="000000"/>
-        </w:rPr>
-      </w:pPr>
-    </w:p>
-    <w:p>
-      <w:pPr>
-        <w:spacing w:after="0" w:line="240" w:lineRule="auto"/>
-        <w:rPr>
-          <w:rFonts w:ascii="Arial" w:eastAsia="Times New Roman" w:hAnsi="Arial" w:cs="Arial"/>
-          <w:b/>
-          <w:bCs/>
-          <w:color w:val="000000"/>
-        </w:rPr>
-      </w:pPr>
-      <w:bookmarkStart w:id="0" w:name="_GoBack"/>
-      <w:bookmarkEnd w:id="0"/>
+      </w:pPr>
       <w:r>
         <w:rPr>
           <w:rFonts w:ascii="Arial" w:eastAsia="Times New Roman" w:hAnsi="Arial" w:cs="Arial"/>
@@ -164,67 +174,7 @@
           <w:szCs w:val="24"/>
           <w:lang w:val="es-ES"/>
         </w:rPr>
-        <w:t xml:space="preserve">Se debe visualizar el proceso a </w:t>
-      </w:r>
-      <w:proofErr w:type="spellStart"/>
-      <w:r>
-        <w:rPr>
-          <w:rFonts w:ascii="Times New Roman" w:eastAsia="Times New Roman" w:hAnsi="Times New Roman" w:cs="Times New Roman"/>
-          <w:sz w:val="24"/>
-          <w:szCs w:val="24"/>
-          <w:lang w:val="es-ES"/>
-        </w:rPr>
-        <w:t>travez</w:t>
-      </w:r>
-      <w:proofErr w:type="spellEnd"/>
-      <w:r>
-        <w:rPr>
-          <w:rFonts w:ascii="Times New Roman" w:eastAsia="Times New Roman" w:hAnsi="Times New Roman" w:cs="Times New Roman"/>
-          <w:sz w:val="24"/>
-          <w:szCs w:val="24"/>
-          <w:lang w:val="es-ES"/>
-        </w:rPr>
-        <w:t xml:space="preserve"> de </w:t>
-      </w:r>
-      <w:proofErr w:type="spellStart"/>
-      <w:r>
-        <w:rPr>
-          <w:rFonts w:ascii="Times New Roman" w:eastAsia="Times New Roman" w:hAnsi="Times New Roman" w:cs="Times New Roman"/>
-          <w:sz w:val="24"/>
-          <w:szCs w:val="24"/>
-          <w:lang w:val="es-ES"/>
-        </w:rPr>
-        <w:t>commit</w:t>
-      </w:r>
-      <w:proofErr w:type="spellEnd"/>
-      <w:r>
-        <w:rPr>
-          <w:rFonts w:ascii="Times New Roman" w:eastAsia="Times New Roman" w:hAnsi="Times New Roman" w:cs="Times New Roman"/>
-          <w:sz w:val="24"/>
-          <w:szCs w:val="24"/>
-          <w:lang w:val="es-ES"/>
-        </w:rPr>
-        <w:t xml:space="preserve"> en </w:t>
-      </w:r>
-      <w:proofErr w:type="spellStart"/>
-      <w:r>
-        <w:rPr>
-          <w:rFonts w:ascii="Times New Roman" w:eastAsia="Times New Roman" w:hAnsi="Times New Roman" w:cs="Times New Roman"/>
-          <w:sz w:val="24"/>
-          <w:szCs w:val="24"/>
-          <w:lang w:val="es-ES"/>
-        </w:rPr>
-        <w:t>git</w:t>
-      </w:r>
-      <w:proofErr w:type="spellEnd"/>
-      <w:r>
-        <w:rPr>
-          <w:rFonts w:ascii="Times New Roman" w:eastAsia="Times New Roman" w:hAnsi="Times New Roman" w:cs="Times New Roman"/>
-          <w:sz w:val="24"/>
-          <w:szCs w:val="24"/>
-          <w:lang w:val="es-ES"/>
-        </w:rPr>
-        <w:t xml:space="preserve"> </w:t>
+        <w:t xml:space="preserve">Se debe visualizar el proceso a travez de commit en git </w:t>
       </w:r>
     </w:p>
     <w:p>
@@ -249,19 +199,8 @@
           <w:szCs w:val="24"/>
           <w:lang w:val="es-ES"/>
         </w:rPr>
-        <w:t xml:space="preserve">Compartir el link de </w:t>
-      </w:r>
-      <w:proofErr w:type="spellStart"/>
-      <w:r>
-        <w:rPr>
-          <w:rFonts w:ascii="Times New Roman" w:eastAsia="Times New Roman" w:hAnsi="Times New Roman" w:cs="Times New Roman"/>
-          <w:sz w:val="24"/>
-          <w:szCs w:val="24"/>
-          <w:lang w:val="es-ES"/>
-        </w:rPr>
-        <w:t>github</w:t>
-      </w:r>
-      <w:proofErr w:type="spellEnd"/>
+        <w:t>Compartir el link de github</w:t>
+      </w:r>
     </w:p>
     <w:p>
       <w:pPr>
@@ -285,39 +224,8 @@
           <w:szCs w:val="24"/>
           <w:lang w:val="es-ES"/>
         </w:rPr>
-        <w:t xml:space="preserve">Entregar el documento al </w:t>
-      </w:r>
-      <w:proofErr w:type="spellStart"/>
-      <w:r>
-        <w:rPr>
-          <w:rFonts w:ascii="Times New Roman" w:eastAsia="Times New Roman" w:hAnsi="Times New Roman" w:cs="Times New Roman"/>
-          <w:sz w:val="24"/>
-          <w:szCs w:val="24"/>
-          <w:lang w:val="es-ES"/>
-        </w:rPr>
-        <w:t>ula</w:t>
-      </w:r>
-      <w:proofErr w:type="spellEnd"/>
-      <w:r>
-        <w:rPr>
-          <w:rFonts w:ascii="Times New Roman" w:eastAsia="Times New Roman" w:hAnsi="Times New Roman" w:cs="Times New Roman"/>
-          <w:sz w:val="24"/>
-          <w:szCs w:val="24"/>
-          <w:lang w:val="es-ES"/>
-        </w:rPr>
-        <w:t xml:space="preserve"> virtual en </w:t>
-      </w:r>
-      <w:proofErr w:type="spellStart"/>
-      <w:r>
-        <w:rPr>
-          <w:rFonts w:ascii="Times New Roman" w:eastAsia="Times New Roman" w:hAnsi="Times New Roman" w:cs="Times New Roman"/>
-          <w:sz w:val="24"/>
-          <w:szCs w:val="24"/>
-          <w:lang w:val="es-ES"/>
-        </w:rPr>
-        <w:t>pdf</w:t>
-      </w:r>
-      <w:proofErr w:type="spellEnd"/>
+        <w:t>Entregar el documento al ula virtual en pdf</w:t>
+      </w:r>
     </w:p>
     <w:p>
       <w:pPr>
@@ -406,7 +314,6 @@
           <w:numId w:val="2"/>
         </w:numPr>
         <w:spacing w:after="0" w:line="240" w:lineRule="auto"/>
-        <w:ind w:left="1440" w:hanging="360"/>
         <w:textAlignment w:val="baseline"/>
         <w:rPr>
           <w:rFonts w:ascii="Arial" w:eastAsia="Times New Roman" w:hAnsi="Arial" w:cs="Arial"/>
@@ -414,23 +321,13 @@
           <w:lang w:val="es-ES"/>
         </w:rPr>
       </w:pPr>
-      <w:proofErr w:type="spellStart"/>
-      <w:r>
-        <w:rPr>
-          <w:rFonts w:ascii="Arial" w:eastAsia="Times New Roman" w:hAnsi="Arial" w:cs="Arial"/>
-          <w:color w:val="000000"/>
-          <w:lang w:val="es-ES"/>
-        </w:rPr>
-        <w:t>crear_archivo</w:t>
-      </w:r>
-      <w:proofErr w:type="spellEnd"/>
-      <w:r>
-        <w:rPr>
-          <w:rFonts w:ascii="Arial" w:eastAsia="Times New Roman" w:hAnsi="Arial" w:cs="Arial"/>
-          <w:color w:val="000000"/>
-          <w:lang w:val="es-ES"/>
-        </w:rPr>
-        <w:t>, que reciba como parámetro el nombre del archivo y el contenido.</w:t>
+      <w:r>
+        <w:rPr>
+          <w:rFonts w:ascii="Arial" w:eastAsia="Times New Roman" w:hAnsi="Arial" w:cs="Arial"/>
+          <w:color w:val="000000"/>
+          <w:lang w:val="es-ES"/>
+        </w:rPr>
+        <w:t>crear_archivo, que reciba como parámetro el nombre del archivo y el contenido.</w:t>
       </w:r>
     </w:p>
     <w:p>
@@ -440,7 +337,6 @@
           <w:numId w:val="2"/>
         </w:numPr>
         <w:spacing w:after="0" w:line="240" w:lineRule="auto"/>
-        <w:ind w:left="1440" w:hanging="360"/>
         <w:textAlignment w:val="baseline"/>
         <w:rPr>
           <w:rFonts w:ascii="Arial" w:eastAsia="Times New Roman" w:hAnsi="Arial" w:cs="Arial"/>
@@ -448,23 +344,13 @@
           <w:lang w:val="es-ES"/>
         </w:rPr>
       </w:pPr>
-      <w:proofErr w:type="spellStart"/>
-      <w:r>
-        <w:rPr>
-          <w:rFonts w:ascii="Arial" w:eastAsia="Times New Roman" w:hAnsi="Arial" w:cs="Arial"/>
-          <w:color w:val="000000"/>
-          <w:lang w:val="es-ES"/>
-        </w:rPr>
-        <w:t>eliminar_archivo</w:t>
-      </w:r>
-      <w:proofErr w:type="spellEnd"/>
-      <w:r>
-        <w:rPr>
-          <w:rFonts w:ascii="Arial" w:eastAsia="Times New Roman" w:hAnsi="Arial" w:cs="Arial"/>
-          <w:color w:val="000000"/>
-          <w:lang w:val="es-ES"/>
-        </w:rPr>
-        <w:t>, que considere como parámetro el nombre del archivo.</w:t>
+      <w:r>
+        <w:rPr>
+          <w:rFonts w:ascii="Arial" w:eastAsia="Times New Roman" w:hAnsi="Arial" w:cs="Arial"/>
+          <w:color w:val="000000"/>
+          <w:lang w:val="es-ES"/>
+        </w:rPr>
+        <w:t>eliminar_archivo, que considere como parámetro el nombre del archivo.</w:t>
       </w:r>
     </w:p>
     <w:p>
@@ -474,7 +360,6 @@
           <w:numId w:val="2"/>
         </w:numPr>
         <w:spacing w:after="0" w:line="240" w:lineRule="auto"/>
-        <w:ind w:left="1440" w:hanging="360"/>
         <w:textAlignment w:val="baseline"/>
         <w:rPr>
           <w:rFonts w:ascii="Arial" w:eastAsia="Times New Roman" w:hAnsi="Arial" w:cs="Arial"/>
@@ -482,23 +367,13 @@
           <w:lang w:val="es-ES"/>
         </w:rPr>
       </w:pPr>
-      <w:proofErr w:type="spellStart"/>
-      <w:r>
-        <w:rPr>
-          <w:rFonts w:ascii="Arial" w:eastAsia="Times New Roman" w:hAnsi="Arial" w:cs="Arial"/>
-          <w:color w:val="000000"/>
-          <w:lang w:val="es-ES"/>
-        </w:rPr>
-        <w:t>agregar_contenido_archivo</w:t>
-      </w:r>
-      <w:proofErr w:type="spellEnd"/>
-      <w:r>
-        <w:rPr>
-          <w:rFonts w:ascii="Arial" w:eastAsia="Times New Roman" w:hAnsi="Arial" w:cs="Arial"/>
-          <w:color w:val="000000"/>
-          <w:lang w:val="es-ES"/>
-        </w:rPr>
-        <w:t>, que considere como parámetro el nombre del archivo y el contenido.</w:t>
+      <w:r>
+        <w:rPr>
+          <w:rFonts w:ascii="Arial" w:eastAsia="Times New Roman" w:hAnsi="Arial" w:cs="Arial"/>
+          <w:color w:val="000000"/>
+          <w:lang w:val="es-ES"/>
+        </w:rPr>
+        <w:t>agregar_contenido_archivo, que considere como parámetro el nombre del archivo y el contenido.</w:t>
       </w:r>
     </w:p>
     <w:p>
@@ -508,7 +383,6 @@
           <w:numId w:val="2"/>
         </w:numPr>
         <w:spacing w:after="0" w:line="240" w:lineRule="auto"/>
-        <w:ind w:left="1440" w:hanging="360"/>
         <w:textAlignment w:val="baseline"/>
         <w:rPr>
           <w:rFonts w:ascii="Arial" w:eastAsia="Times New Roman" w:hAnsi="Arial" w:cs="Arial"/>
@@ -516,23 +390,13 @@
           <w:lang w:val="es-ES"/>
         </w:rPr>
       </w:pPr>
-      <w:proofErr w:type="spellStart"/>
-      <w:r>
-        <w:rPr>
-          <w:rFonts w:ascii="Arial" w:eastAsia="Times New Roman" w:hAnsi="Arial" w:cs="Arial"/>
-          <w:color w:val="000000"/>
-          <w:lang w:val="es-ES"/>
-        </w:rPr>
-        <w:t>leer_archivo</w:t>
-      </w:r>
-      <w:proofErr w:type="spellEnd"/>
-      <w:r>
-        <w:rPr>
-          <w:rFonts w:ascii="Arial" w:eastAsia="Times New Roman" w:hAnsi="Arial" w:cs="Arial"/>
-          <w:color w:val="000000"/>
-          <w:lang w:val="es-ES"/>
-        </w:rPr>
-        <w:t>, que considere como parámetro el nombre del archivo.</w:t>
+      <w:r>
+        <w:rPr>
+          <w:rFonts w:ascii="Arial" w:eastAsia="Times New Roman" w:hAnsi="Arial" w:cs="Arial"/>
+          <w:color w:val="000000"/>
+          <w:lang w:val="es-ES"/>
+        </w:rPr>
+        <w:t>leer_archivo, que considere como parámetro el nombre del archivo.</w:t>
       </w:r>
     </w:p>
     <w:p>
@@ -545,6 +409,104 @@
           <w:lang w:val="es-ES"/>
         </w:rPr>
       </w:pPr>
+      <w:r>
+        <w:rPr>
+          <w:rFonts w:ascii="Times New Roman" w:eastAsia="Times New Roman" w:hAnsi="Times New Roman" w:cs="Times New Roman"/>
+          <w:sz w:val="24"/>
+          <w:szCs w:val="24"/>
+          <w:lang w:val="es-ES"/>
+        </w:rPr>
+        <w:lastRenderedPageBreak/>
+        <w:drawing>
+          <wp:inline distT="0" distB="0" distL="0" distR="0" wp14:anchorId="2FC720CE" wp14:editId="05424533">
+            <wp:extent cx="5487166" cy="4829849"/>
+            <wp:effectExtent l="0" t="0" r="0" b="8890"/>
+            <wp:docPr id="2" name="Imagen 2"/>
+            <wp:cNvGraphicFramePr>
+              <a:graphicFrameLocks xmlns:a="http://schemas.openxmlformats.org/drawingml/2006/main" noChangeAspect="1"/>
+            </wp:cNvGraphicFramePr>
+            <a:graphic xmlns:a="http://schemas.openxmlformats.org/drawingml/2006/main">
+              <a:graphicData uri="http://schemas.openxmlformats.org/drawingml/2006/picture">
+                <pic:pic xmlns:pic="http://schemas.openxmlformats.org/drawingml/2006/picture">
+                  <pic:nvPicPr>
+                    <pic:cNvPr id="1" name=""/>
+                    <pic:cNvPicPr/>
+                  </pic:nvPicPr>
+                  <pic:blipFill>
+                    <a:blip r:embed="rId6"/>
+                    <a:stretch>
+                      <a:fillRect/>
+                    </a:stretch>
+                  </pic:blipFill>
+                  <pic:spPr>
+                    <a:xfrm>
+                      <a:off x="0" y="0"/>
+                      <a:ext cx="5487166" cy="4829849"/>
+                    </a:xfrm>
+                    <a:prstGeom prst="rect">
+                      <a:avLst/>
+                    </a:prstGeom>
+                  </pic:spPr>
+                </pic:pic>
+              </a:graphicData>
+            </a:graphic>
+          </wp:inline>
+        </w:drawing>
+      </w:r>
+    </w:p>
+    <w:p>
+      <w:pPr>
+        <w:spacing w:after="0" w:line="240" w:lineRule="auto"/>
+        <w:rPr>
+          <w:rFonts w:ascii="Times New Roman" w:eastAsia="Times New Roman" w:hAnsi="Times New Roman" w:cs="Times New Roman"/>
+          <w:sz w:val="24"/>
+          <w:szCs w:val="24"/>
+          <w:lang w:val="es-ES"/>
+        </w:rPr>
+      </w:pPr>
+      <w:r>
+        <w:rPr>
+          <w:rFonts w:ascii="Times New Roman" w:eastAsia="Times New Roman" w:hAnsi="Times New Roman" w:cs="Times New Roman"/>
+          <w:sz w:val="24"/>
+          <w:szCs w:val="24"/>
+          <w:lang w:val="es-ES"/>
+        </w:rPr>
+        <w:drawing>
+          <wp:inline distT="0" distB="0" distL="0" distR="0" wp14:anchorId="08E605FA" wp14:editId="51B9E1A7">
+            <wp:extent cx="5612130" cy="1903730"/>
+            <wp:effectExtent l="0" t="0" r="7620" b="1270"/>
+            <wp:docPr id="3" name="Imagen 3"/>
+            <wp:cNvGraphicFramePr>
+              <a:graphicFrameLocks xmlns:a="http://schemas.openxmlformats.org/drawingml/2006/main" noChangeAspect="1"/>
+            </wp:cNvGraphicFramePr>
+            <a:graphic xmlns:a="http://schemas.openxmlformats.org/drawingml/2006/main">
+              <a:graphicData uri="http://schemas.openxmlformats.org/drawingml/2006/picture">
+                <pic:pic xmlns:pic="http://schemas.openxmlformats.org/drawingml/2006/picture">
+                  <pic:nvPicPr>
+                    <pic:cNvPr id="1" name=""/>
+                    <pic:cNvPicPr/>
+                  </pic:nvPicPr>
+                  <pic:blipFill>
+                    <a:blip r:embed="rId7"/>
+                    <a:stretch>
+                      <a:fillRect/>
+                    </a:stretch>
+                  </pic:blipFill>
+                  <pic:spPr>
+                    <a:xfrm>
+                      <a:off x="0" y="0"/>
+                      <a:ext cx="5612130" cy="1903730"/>
+                    </a:xfrm>
+                    <a:prstGeom prst="rect">
+                      <a:avLst/>
+                    </a:prstGeom>
+                  </pic:spPr>
+                </pic:pic>
+              </a:graphicData>
+            </a:graphic>
+          </wp:inline>
+        </w:drawing>
+      </w:r>
     </w:p>
     <w:p>
       <w:pPr>
@@ -603,39 +565,7 @@
           <w:rFonts w:ascii="Arial" w:eastAsia="Times New Roman" w:hAnsi="Arial" w:cs="Arial"/>
           <w:color w:val="000000"/>
         </w:rPr>
-        <w:t xml:space="preserve">Un </w:t>
-      </w:r>
-      <w:proofErr w:type="spellStart"/>
-      <w:r>
-        <w:rPr>
-          <w:rFonts w:ascii="Arial" w:eastAsia="Times New Roman" w:hAnsi="Arial" w:cs="Arial"/>
-          <w:color w:val="000000"/>
-        </w:rPr>
-        <w:t>menú</w:t>
-      </w:r>
-      <w:proofErr w:type="spellEnd"/>
-      <w:r>
-        <w:rPr>
-          <w:rFonts w:ascii="Arial" w:eastAsia="Times New Roman" w:hAnsi="Arial" w:cs="Arial"/>
-          <w:color w:val="000000"/>
-        </w:rPr>
-        <w:t xml:space="preserve"> de </w:t>
-      </w:r>
-      <w:proofErr w:type="spellStart"/>
-      <w:r>
-        <w:rPr>
-          <w:rFonts w:ascii="Arial" w:eastAsia="Times New Roman" w:hAnsi="Arial" w:cs="Arial"/>
-          <w:color w:val="000000"/>
-        </w:rPr>
-        <w:t>opciones</w:t>
-      </w:r>
-      <w:proofErr w:type="spellEnd"/>
-      <w:r>
-        <w:rPr>
-          <w:rFonts w:ascii="Arial" w:eastAsia="Times New Roman" w:hAnsi="Arial" w:cs="Arial"/>
-          <w:color w:val="000000"/>
-        </w:rPr>
-        <w:t>:</w:t>
+        <w:t>Un menú de opciones:</w:t>
       </w:r>
     </w:p>
     <w:tbl>
@@ -680,7 +610,6 @@
                 <w:szCs w:val="24"/>
               </w:rPr>
             </w:pPr>
-            <w:proofErr w:type="spellStart"/>
             <w:r>
               <w:rPr>
                 <w:rFonts w:ascii="Arial" w:eastAsia="Times New Roman" w:hAnsi="Arial" w:cs="Arial"/>
@@ -690,7 +619,6 @@
               </w:rPr>
               <w:t>Menú</w:t>
             </w:r>
-            <w:proofErr w:type="spellEnd"/>
           </w:p>
           <w:p>
             <w:pPr>
@@ -706,33 +634,8 @@
                 <w:rFonts w:ascii="Arial" w:eastAsia="Times New Roman" w:hAnsi="Arial" w:cs="Arial"/>
                 <w:color w:val="000000"/>
               </w:rPr>
-              <w:t xml:space="preserve">1. </w:t>
+              <w:t>1. Crear archivo</w:t>
             </w:r>
-            <w:proofErr w:type="spellStart"/>
-            <w:r>
-              <w:rPr>
-                <w:rFonts w:ascii="Arial" w:eastAsia="Times New Roman" w:hAnsi="Arial" w:cs="Arial"/>
-                <w:color w:val="000000"/>
-              </w:rPr>
-              <w:t>Crear</w:t>
-            </w:r>
-            <w:proofErr w:type="spellEnd"/>
-            <w:r>
-              <w:rPr>
-                <w:rFonts w:ascii="Arial" w:eastAsia="Times New Roman" w:hAnsi="Arial" w:cs="Arial"/>
-                <w:color w:val="000000"/>
-              </w:rPr>
-              <w:t xml:space="preserve"> </w:t>
-            </w:r>
-            <w:proofErr w:type="spellStart"/>
-            <w:r>
-              <w:rPr>
-                <w:rFonts w:ascii="Arial" w:eastAsia="Times New Roman" w:hAnsi="Arial" w:cs="Arial"/>
-                <w:color w:val="000000"/>
-              </w:rPr>
-              <w:t>archivo</w:t>
-            </w:r>
-            <w:proofErr w:type="spellEnd"/>
           </w:p>
           <w:p>
             <w:pPr>
@@ -748,33 +651,8 @@
                 <w:rFonts w:ascii="Arial" w:eastAsia="Times New Roman" w:hAnsi="Arial" w:cs="Arial"/>
                 <w:color w:val="000000"/>
               </w:rPr>
-              <w:t xml:space="preserve">2. </w:t>
+              <w:t>2. Eliminar archivo</w:t>
             </w:r>
-            <w:proofErr w:type="spellStart"/>
-            <w:r>
-              <w:rPr>
-                <w:rFonts w:ascii="Arial" w:eastAsia="Times New Roman" w:hAnsi="Arial" w:cs="Arial"/>
-                <w:color w:val="000000"/>
-              </w:rPr>
-              <w:t>Eliminar</w:t>
-            </w:r>
-            <w:proofErr w:type="spellEnd"/>
-            <w:r>
-              <w:rPr>
-                <w:rFonts w:ascii="Arial" w:eastAsia="Times New Roman" w:hAnsi="Arial" w:cs="Arial"/>
-                <w:color w:val="000000"/>
-              </w:rPr>
-              <w:t xml:space="preserve"> </w:t>
-            </w:r>
-            <w:proofErr w:type="spellStart"/>
-            <w:r>
-              <w:rPr>
-                <w:rFonts w:ascii="Arial" w:eastAsia="Times New Roman" w:hAnsi="Arial" w:cs="Arial"/>
-                <w:color w:val="000000"/>
-              </w:rPr>
-              <w:t>archivo</w:t>
-            </w:r>
-            <w:proofErr w:type="spellEnd"/>
           </w:p>
           <w:p>
             <w:pPr>
@@ -790,33 +668,8 @@
                 <w:rFonts w:ascii="Arial" w:eastAsia="Times New Roman" w:hAnsi="Arial" w:cs="Arial"/>
                 <w:color w:val="000000"/>
               </w:rPr>
-              <w:t xml:space="preserve">3. </w:t>
+              <w:t>3. Agregar contenido</w:t>
             </w:r>
-            <w:proofErr w:type="spellStart"/>
-            <w:r>
-              <w:rPr>
-                <w:rFonts w:ascii="Arial" w:eastAsia="Times New Roman" w:hAnsi="Arial" w:cs="Arial"/>
-                <w:color w:val="000000"/>
-              </w:rPr>
-              <w:t>Agregar</w:t>
-            </w:r>
-            <w:proofErr w:type="spellEnd"/>
-            <w:r>
-              <w:rPr>
-                <w:rFonts w:ascii="Arial" w:eastAsia="Times New Roman" w:hAnsi="Arial" w:cs="Arial"/>
-                <w:color w:val="000000"/>
-              </w:rPr>
-              <w:t xml:space="preserve"> </w:t>
-            </w:r>
-            <w:proofErr w:type="spellStart"/>
-            <w:r>
-              <w:rPr>
-                <w:rFonts w:ascii="Arial" w:eastAsia="Times New Roman" w:hAnsi="Arial" w:cs="Arial"/>
-                <w:color w:val="000000"/>
-              </w:rPr>
-              <w:t>contenido</w:t>
-            </w:r>
-            <w:proofErr w:type="spellEnd"/>
           </w:p>
           <w:p>
             <w:pPr>
@@ -832,49 +685,8 @@
                 <w:rFonts w:ascii="Arial" w:eastAsia="Times New Roman" w:hAnsi="Arial" w:cs="Arial"/>
                 <w:color w:val="000000"/>
               </w:rPr>
-              <w:t xml:space="preserve">4. </w:t>
+              <w:t>4. Mostrar contenido de archivo</w:t>
             </w:r>
-            <w:proofErr w:type="spellStart"/>
-            <w:r>
-              <w:rPr>
-                <w:rFonts w:ascii="Arial" w:eastAsia="Times New Roman" w:hAnsi="Arial" w:cs="Arial"/>
-                <w:color w:val="000000"/>
-              </w:rPr>
-              <w:t>Mostrar</w:t>
-            </w:r>
-            <w:proofErr w:type="spellEnd"/>
-            <w:r>
-              <w:rPr>
-                <w:rFonts w:ascii="Arial" w:eastAsia="Times New Roman" w:hAnsi="Arial" w:cs="Arial"/>
-                <w:color w:val="000000"/>
-              </w:rPr>
-              <w:t xml:space="preserve"> </w:t>
-            </w:r>
-            <w:proofErr w:type="spellStart"/>
-            <w:r>
-              <w:rPr>
-                <w:rFonts w:ascii="Arial" w:eastAsia="Times New Roman" w:hAnsi="Arial" w:cs="Arial"/>
-                <w:color w:val="000000"/>
-              </w:rPr>
-              <w:t>contenido</w:t>
-            </w:r>
-            <w:proofErr w:type="spellEnd"/>
-            <w:r>
-              <w:rPr>
-                <w:rFonts w:ascii="Arial" w:eastAsia="Times New Roman" w:hAnsi="Arial" w:cs="Arial"/>
-                <w:color w:val="000000"/>
-              </w:rPr>
-              <w:t xml:space="preserve"> de </w:t>
-            </w:r>
-            <w:proofErr w:type="spellStart"/>
-            <w:r>
-              <w:rPr>
-                <w:rFonts w:ascii="Arial" w:eastAsia="Times New Roman" w:hAnsi="Arial" w:cs="Arial"/>
-                <w:color w:val="000000"/>
-              </w:rPr>
-              <w:t>archivo</w:t>
-            </w:r>
-            <w:proofErr w:type="spellEnd"/>
           </w:p>
           <w:p>
             <w:pPr>
@@ -890,17 +702,8 @@
                 <w:rFonts w:ascii="Arial" w:eastAsia="Times New Roman" w:hAnsi="Arial" w:cs="Arial"/>
                 <w:color w:val="000000"/>
               </w:rPr>
-              <w:t xml:space="preserve">5. </w:t>
+              <w:t>5. Salir</w:t>
             </w:r>
-            <w:proofErr w:type="spellStart"/>
-            <w:r>
-              <w:rPr>
-                <w:rFonts w:ascii="Arial" w:eastAsia="Times New Roman" w:hAnsi="Arial" w:cs="Arial"/>
-                <w:color w:val="000000"/>
-              </w:rPr>
-              <w:t>Salir</w:t>
-            </w:r>
-            <w:proofErr w:type="spellEnd"/>
           </w:p>
         </w:tc>
       </w:tr>
@@ -920,6 +723,7 @@
           <w:sz w:val="24"/>
           <w:szCs w:val="24"/>
         </w:rPr>
+        <w:lastRenderedPageBreak/>
         <w:br/>
       </w:r>
     </w:p>
@@ -970,21 +774,12 @@
           <w:color w:val="000000"/>
         </w:rPr>
       </w:pPr>
-      <w:proofErr w:type="gramStart"/>
-      <w:r>
-        <w:rPr>
-          <w:rFonts w:ascii="Arial" w:eastAsia="Times New Roman" w:hAnsi="Arial" w:cs="Arial"/>
-          <w:color w:val="000000"/>
-        </w:rPr>
-        <w:t>menu(</w:t>
-      </w:r>
-      <w:proofErr w:type="gramEnd"/>
-      <w:r>
-        <w:rPr>
-          <w:rFonts w:ascii="Arial" w:eastAsia="Times New Roman" w:hAnsi="Arial" w:cs="Arial"/>
-          <w:color w:val="000000"/>
-        </w:rPr>
-        <w:t>)</w:t>
+      <w:r>
+        <w:rPr>
+          <w:rFonts w:ascii="Arial" w:eastAsia="Times New Roman" w:hAnsi="Arial" w:cs="Arial"/>
+          <w:color w:val="000000"/>
+        </w:rPr>
+        <w:t>menu()</w:t>
       </w:r>
     </w:p>
     <w:p>
@@ -1000,30 +795,12 @@
           <w:color w:val="000000"/>
         </w:rPr>
       </w:pPr>
-      <w:proofErr w:type="spellStart"/>
-      <w:proofErr w:type="gramStart"/>
-      <w:r>
-        <w:rPr>
-          <w:rFonts w:ascii="Arial" w:eastAsia="Times New Roman" w:hAnsi="Arial" w:cs="Arial"/>
-          <w:color w:val="000000"/>
-        </w:rPr>
-        <w:t>crear</w:t>
-      </w:r>
-      <w:proofErr w:type="spellEnd"/>
-      <w:r>
-        <w:rPr>
-          <w:rFonts w:ascii="Arial" w:eastAsia="Times New Roman" w:hAnsi="Arial" w:cs="Arial"/>
-          <w:color w:val="000000"/>
-        </w:rPr>
-        <w:t>(</w:t>
-      </w:r>
-      <w:proofErr w:type="gramEnd"/>
-      <w:r>
-        <w:rPr>
-          <w:rFonts w:ascii="Arial" w:eastAsia="Times New Roman" w:hAnsi="Arial" w:cs="Arial"/>
-          <w:color w:val="000000"/>
-        </w:rPr>
-        <w:t>)</w:t>
+      <w:r>
+        <w:rPr>
+          <w:rFonts w:ascii="Arial" w:eastAsia="Times New Roman" w:hAnsi="Arial" w:cs="Arial"/>
+          <w:color w:val="000000"/>
+        </w:rPr>
+        <w:t>crear()</w:t>
       </w:r>
     </w:p>
     <w:p>
@@ -1039,30 +816,12 @@
           <w:color w:val="000000"/>
         </w:rPr>
       </w:pPr>
-      <w:proofErr w:type="spellStart"/>
-      <w:proofErr w:type="gramStart"/>
-      <w:r>
-        <w:rPr>
-          <w:rFonts w:ascii="Arial" w:eastAsia="Times New Roman" w:hAnsi="Arial" w:cs="Arial"/>
-          <w:color w:val="000000"/>
-        </w:rPr>
-        <w:t>eliminar</w:t>
-      </w:r>
-      <w:proofErr w:type="spellEnd"/>
-      <w:r>
-        <w:rPr>
-          <w:rFonts w:ascii="Arial" w:eastAsia="Times New Roman" w:hAnsi="Arial" w:cs="Arial"/>
-          <w:color w:val="000000"/>
-        </w:rPr>
-        <w:t>(</w:t>
-      </w:r>
-      <w:proofErr w:type="gramEnd"/>
-      <w:r>
-        <w:rPr>
-          <w:rFonts w:ascii="Arial" w:eastAsia="Times New Roman" w:hAnsi="Arial" w:cs="Arial"/>
-          <w:color w:val="000000"/>
-        </w:rPr>
-        <w:t>)</w:t>
+      <w:r>
+        <w:rPr>
+          <w:rFonts w:ascii="Arial" w:eastAsia="Times New Roman" w:hAnsi="Arial" w:cs="Arial"/>
+          <w:color w:val="000000"/>
+        </w:rPr>
+        <w:t>eliminar()</w:t>
       </w:r>
     </w:p>
     <w:p>
@@ -1078,30 +837,12 @@
           <w:color w:val="000000"/>
         </w:rPr>
       </w:pPr>
-      <w:proofErr w:type="spellStart"/>
-      <w:proofErr w:type="gramStart"/>
-      <w:r>
-        <w:rPr>
-          <w:rFonts w:ascii="Arial" w:eastAsia="Times New Roman" w:hAnsi="Arial" w:cs="Arial"/>
-          <w:color w:val="000000"/>
-        </w:rPr>
-        <w:t>agregar</w:t>
-      </w:r>
-      <w:proofErr w:type="spellEnd"/>
-      <w:r>
-        <w:rPr>
-          <w:rFonts w:ascii="Arial" w:eastAsia="Times New Roman" w:hAnsi="Arial" w:cs="Arial"/>
-          <w:color w:val="000000"/>
-        </w:rPr>
-        <w:t>(</w:t>
-      </w:r>
-      <w:proofErr w:type="gramEnd"/>
-      <w:r>
-        <w:rPr>
-          <w:rFonts w:ascii="Arial" w:eastAsia="Times New Roman" w:hAnsi="Arial" w:cs="Arial"/>
-          <w:color w:val="000000"/>
-        </w:rPr>
-        <w:t>)</w:t>
+      <w:r>
+        <w:rPr>
+          <w:rFonts w:ascii="Arial" w:eastAsia="Times New Roman" w:hAnsi="Arial" w:cs="Arial"/>
+          <w:color w:val="000000"/>
+        </w:rPr>
+        <w:t>agregar()</w:t>
       </w:r>
     </w:p>
     <w:p>
@@ -1117,30 +858,12 @@
           <w:color w:val="000000"/>
         </w:rPr>
       </w:pPr>
-      <w:proofErr w:type="spellStart"/>
-      <w:proofErr w:type="gramStart"/>
-      <w:r>
-        <w:rPr>
-          <w:rFonts w:ascii="Arial" w:eastAsia="Times New Roman" w:hAnsi="Arial" w:cs="Arial"/>
-          <w:color w:val="000000"/>
-        </w:rPr>
-        <w:t>listar</w:t>
-      </w:r>
-      <w:proofErr w:type="spellEnd"/>
-      <w:r>
-        <w:rPr>
-          <w:rFonts w:ascii="Arial" w:eastAsia="Times New Roman" w:hAnsi="Arial" w:cs="Arial"/>
-          <w:color w:val="000000"/>
-        </w:rPr>
-        <w:t>(</w:t>
-      </w:r>
-      <w:proofErr w:type="gramEnd"/>
-      <w:r>
-        <w:rPr>
-          <w:rFonts w:ascii="Arial" w:eastAsia="Times New Roman" w:hAnsi="Arial" w:cs="Arial"/>
-          <w:color w:val="000000"/>
-        </w:rPr>
-        <w:t>)</w:t>
+      <w:r>
+        <w:rPr>
+          <w:rFonts w:ascii="Arial" w:eastAsia="Times New Roman" w:hAnsi="Arial" w:cs="Arial"/>
+          <w:color w:val="000000"/>
+        </w:rPr>
+        <w:t>listar()</w:t>
       </w:r>
     </w:p>
     <w:p>
@@ -1156,30 +879,12 @@
           <w:color w:val="000000"/>
         </w:rPr>
       </w:pPr>
-      <w:proofErr w:type="spellStart"/>
-      <w:proofErr w:type="gramStart"/>
-      <w:r>
-        <w:rPr>
-          <w:rFonts w:ascii="Arial" w:eastAsia="Times New Roman" w:hAnsi="Arial" w:cs="Arial"/>
-          <w:color w:val="000000"/>
-        </w:rPr>
-        <w:t>salir</w:t>
-      </w:r>
-      <w:proofErr w:type="spellEnd"/>
-      <w:r>
-        <w:rPr>
-          <w:rFonts w:ascii="Arial" w:eastAsia="Times New Roman" w:hAnsi="Arial" w:cs="Arial"/>
-          <w:color w:val="000000"/>
-        </w:rPr>
-        <w:t>(</w:t>
-      </w:r>
-      <w:proofErr w:type="gramEnd"/>
-      <w:r>
-        <w:rPr>
-          <w:rFonts w:ascii="Arial" w:eastAsia="Times New Roman" w:hAnsi="Arial" w:cs="Arial"/>
-          <w:color w:val="000000"/>
-        </w:rPr>
-        <w:t>)</w:t>
+      <w:r>
+        <w:rPr>
+          <w:rFonts w:ascii="Arial" w:eastAsia="Times New Roman" w:hAnsi="Arial" w:cs="Arial"/>
+          <w:color w:val="000000"/>
+        </w:rPr>
+        <w:t>salir()</w:t>
       </w:r>
     </w:p>
     <w:p>
@@ -1195,21 +900,12 @@
           <w:color w:val="000000"/>
         </w:rPr>
       </w:pPr>
-      <w:proofErr w:type="gramStart"/>
-      <w:r>
-        <w:rPr>
-          <w:rFonts w:ascii="Arial" w:eastAsia="Times New Roman" w:hAnsi="Arial" w:cs="Arial"/>
-          <w:color w:val="000000"/>
-        </w:rPr>
-        <w:t>error(</w:t>
-      </w:r>
-      <w:proofErr w:type="gramEnd"/>
-      <w:r>
-        <w:rPr>
-          <w:rFonts w:ascii="Arial" w:eastAsia="Times New Roman" w:hAnsi="Arial" w:cs="Arial"/>
-          <w:color w:val="000000"/>
-        </w:rPr>
-        <w:t>)</w:t>
+      <w:r>
+        <w:rPr>
+          <w:rFonts w:ascii="Arial" w:eastAsia="Times New Roman" w:hAnsi="Arial" w:cs="Arial"/>
+          <w:color w:val="000000"/>
+        </w:rPr>
+        <w:t>error()</w:t>
       </w:r>
     </w:p>
     <w:p/>
@@ -1224,7 +920,7 @@
 </file>
 
 <file path=word/numbering.xml><?xml version="1.0" encoding="utf-8"?>
-<w:numbering xmlns:wpc="http://schemas.microsoft.com/office/word/2010/wordprocessingCanvas" xmlns:cx="http://schemas.microsoft.com/office/drawing/2014/chartex" xmlns:mc="http://schemas.openxmlformats.org/markup-compatibility/2006" xmlns:o="urn:schemas-microsoft-com:office:office" xmlns:r="http://schemas.openxmlformats.org/officeDocument/2006/relationships" xmlns:m="http://schemas.openxmlformats.org/officeDocument/2006/math" xmlns:v="urn:schemas-microsoft-com:vml" xmlns:wp14="http://schemas.microsoft.com/office/word/2010/wordprocessingDrawing" xmlns:wp="http://schemas.openxmlformats.org/drawingml/2006/wordprocessingDrawing" xmlns:w10="urn:schemas-microsoft-com:office:word" xmlns:w="http://schemas.openxmlformats.org/wordprocessingml/2006/main" xmlns:w14="http://schemas.microsoft.com/office/word/2010/wordml" xmlns:w15="http://schemas.microsoft.com/office/word/2012/wordml" xmlns:w16se="http://schemas.microsoft.com/office/word/2015/wordml/symex" xmlns:wpg="http://schemas.microsoft.com/office/word/2010/wordprocessingGroup" xmlns:wpi="http://schemas.microsoft.com/office/word/2010/wordprocessingInk" xmlns:wne="http://schemas.microsoft.com/office/word/2006/wordml" xmlns:wps="http://schemas.microsoft.com/office/word/2010/wordprocessingShape" mc:Ignorable="w14 w15 w16se wp14">
+<w:numbering xmlns:wpc="http://schemas.microsoft.com/office/word/2010/wordprocessingCanvas" xmlns:cx="http://schemas.microsoft.com/office/drawing/2014/chartex" xmlns:cx1="http://schemas.microsoft.com/office/drawing/2015/9/8/chartex" xmlns:cx2="http://schemas.microsoft.com/office/drawing/2015/10/21/chartex" xmlns:cx3="http://schemas.microsoft.com/office/drawing/2016/5/9/chartex" xmlns:cx4="http://schemas.microsoft.com/office/drawing/2016/5/10/chartex" xmlns:cx5="http://schemas.microsoft.com/office/drawing/2016/5/11/chartex" xmlns:cx6="http://schemas.microsoft.com/office/drawing/2016/5/12/chartex" xmlns:cx7="http://schemas.microsoft.com/office/drawing/2016/5/13/chartex" xmlns:cx8="http://schemas.microsoft.com/office/drawing/2016/5/14/chartex" xmlns:mc="http://schemas.openxmlformats.org/markup-compatibility/2006" xmlns:aink="http://schemas.microsoft.com/office/drawing/2016/ink" xmlns:am3d="http://schemas.microsoft.com/office/drawing/2017/model3d" xmlns:o="urn:schemas-microsoft-com:office:office" xmlns:oel="http://schemas.microsoft.com/office/2019/extlst" xmlns:r="http://schemas.openxmlformats.org/officeDocument/2006/relationships" xmlns:m="http://schemas.openxmlformats.org/officeDocument/2006/math" xmlns:v="urn:schemas-microsoft-com:vml" xmlns:wp14="http://schemas.microsoft.com/office/word/2010/wordprocessingDrawing" xmlns:wp="http://schemas.openxmlformats.org/drawingml/2006/wordprocessingDrawing" xmlns:w10="urn:schemas-microsoft-com:office:word" xmlns:w="http://schemas.openxmlformats.org/wordprocessingml/2006/main" xmlns:w14="http://schemas.microsoft.com/office/word/2010/wordml" xmlns:w15="http://schemas.microsoft.com/office/word/2012/wordml" xmlns:w16cex="http://schemas.microsoft.com/office/word/2018/wordml/cex" xmlns:w16cid="http://schemas.microsoft.com/office/word/2016/wordml/cid" xmlns:w16="http://schemas.microsoft.com/office/word/2018/wordml" xmlns:w16sdtdh="http://schemas.microsoft.com/office/word/2020/wordml/sdtdatahash" xmlns:w16se="http://schemas.microsoft.com/office/word/2015/wordml/symex" xmlns:wpg="http://schemas.microsoft.com/office/word/2010/wordprocessingGroup" xmlns:wpi="http://schemas.microsoft.com/office/word/2010/wordprocessingInk" xmlns:wne="http://schemas.microsoft.com/office/word/2006/wordml" xmlns:wps="http://schemas.microsoft.com/office/word/2010/wordprocessingShape" mc:Ignorable="w14 w15 w16se w16cid w16 w16cex w16sdtdh wp14">
   <w:abstractNum w:abstractNumId="0" w15:restartNumberingAfterBreak="0">
     <w:nsid w:val="387931E3"/>
     <w:multiLevelType w:val="hybridMultilevel"/>
@@ -1677,20 +1373,14 @@
       </w:pPr>
     </w:lvl>
   </w:abstractNum>
-  <w:num w:numId="1">
+  <w:num w:numId="1" w16cid:durableId="1928803260">
     <w:abstractNumId w:val="2"/>
   </w:num>
-  <w:num w:numId="2">
+  <w:num w:numId="2" w16cid:durableId="558396748">
     <w:abstractNumId w:val="2"/>
-    <w:lvlOverride w:ilvl="1">
-      <w:lvl w:ilvl="1">
-        <w:numFmt w:val="lowerLetter"/>
-        <w:lvlText w:val="%2."/>
-        <w:lvlJc w:val="left"/>
-      </w:lvl>
-    </w:lvlOverride>
+    <w:lvlOverride w:ilvl="0"/>
   </w:num>
-  <w:num w:numId="3">
+  <w:num w:numId="3" w16cid:durableId="200289573">
     <w:abstractNumId w:val="1"/>
     <w:lvlOverride w:ilvl="0">
       <w:lvl w:ilvl="0">
@@ -1700,27 +1390,21 @@
       </w:lvl>
     </w:lvlOverride>
   </w:num>
-  <w:num w:numId="4">
+  <w:num w:numId="4" w16cid:durableId="1130591130">
     <w:abstractNumId w:val="3"/>
   </w:num>
-  <w:num w:numId="5">
+  <w:num w:numId="5" w16cid:durableId="924921528">
     <w:abstractNumId w:val="3"/>
-    <w:lvlOverride w:ilvl="1">
-      <w:lvl w:ilvl="1" w:tplc="A42EFFA4">
-        <w:numFmt w:val="lowerRoman"/>
-        <w:lvlText w:val="%2."/>
-        <w:lvlJc w:val="right"/>
-      </w:lvl>
-    </w:lvlOverride>
+    <w:lvlOverride w:ilvl="0"/>
   </w:num>
-  <w:num w:numId="6">
+  <w:num w:numId="6" w16cid:durableId="1414468181">
     <w:abstractNumId w:val="0"/>
   </w:num>
 </w:numbering>
 </file>
 
 <file path=word/styles.xml><?xml version="1.0" encoding="utf-8"?>
-<w:styles xmlns:mc="http://schemas.openxmlformats.org/markup-compatibility/2006" xmlns:r="http://schemas.openxmlformats.org/officeDocument/2006/relationships" xmlns:w="http://schemas.openxmlformats.org/wordprocessingml/2006/main" xmlns:w14="http://schemas.microsoft.com/office/word/2010/wordml" xmlns:w15="http://schemas.microsoft.com/office/word/2012/wordml" xmlns:w16se="http://schemas.microsoft.com/office/word/2015/wordml/symex" mc:Ignorable="w14 w15 w16se">
+<w:styles xmlns:mc="http://schemas.openxmlformats.org/markup-compatibility/2006" xmlns:r="http://schemas.openxmlformats.org/officeDocument/2006/relationships" xmlns:w="http://schemas.openxmlformats.org/wordprocessingml/2006/main" xmlns:w14="http://schemas.microsoft.com/office/word/2010/wordml" xmlns:w15="http://schemas.microsoft.com/office/word/2012/wordml" xmlns:w16cex="http://schemas.microsoft.com/office/word/2018/wordml/cex" xmlns:w16cid="http://schemas.microsoft.com/office/word/2016/wordml/cid" xmlns:w16="http://schemas.microsoft.com/office/word/2018/wordml" xmlns:w16sdtdh="http://schemas.microsoft.com/office/word/2020/wordml/sdtdatahash" xmlns:w16se="http://schemas.microsoft.com/office/word/2015/wordml/symex" mc:Ignorable="w14 w15 w16se w16cid w16 w16cex w16sdtdh">
   <w:docDefaults>
     <w:rPrDefault>
       <w:rPr>
@@ -1736,7 +1420,7 @@
       </w:pPr>
     </w:pPrDefault>
   </w:docDefaults>
-  <w:latentStyles w:defLockedState="0" w:defUIPriority="99" w:defSemiHidden="0" w:defUnhideWhenUsed="0" w:defQFormat="0" w:count="371">
+  <w:latentStyles w:defLockedState="0" w:defUIPriority="99" w:defSemiHidden="0" w:defUnhideWhenUsed="0" w:defQFormat="0" w:count="376">
     <w:lsdException w:name="Normal" w:uiPriority="0" w:qFormat="1"/>
     <w:lsdException w:name="heading 1" w:uiPriority="9" w:qFormat="1"/>
     <w:lsdException w:name="heading 2" w:semiHidden="1" w:uiPriority="9" w:unhideWhenUsed="1" w:qFormat="1"/>
@@ -1842,7 +1526,6 @@
     <w:lsdException w:name="HTML Sample" w:semiHidden="1" w:unhideWhenUsed="1"/>
     <w:lsdException w:name="HTML Typewriter" w:semiHidden="1" w:unhideWhenUsed="1"/>
     <w:lsdException w:name="HTML Variable" w:semiHidden="1" w:unhideWhenUsed="1"/>
-    <w:lsdException w:name="Normal Table" w:semiHidden="1" w:unhideWhenUsed="1"/>
     <w:lsdException w:name="annotation subject" w:semiHidden="1" w:unhideWhenUsed="1"/>
     <w:lsdException w:name="No List" w:semiHidden="1" w:unhideWhenUsed="1"/>
     <w:lsdException w:name="Outline List 1" w:semiHidden="1" w:unhideWhenUsed="1"/>
@@ -1885,11 +1568,8 @@
     <w:lsdException w:name="Table Contemporary" w:semiHidden="1" w:unhideWhenUsed="1"/>
     <w:lsdException w:name="Table Elegant" w:semiHidden="1" w:unhideWhenUsed="1"/>
     <w:lsdException w:name="Table Professional" w:semiHidden="1" w:unhideWhenUsed="1"/>
-    <w:lsdException w:name="Table Subtle 1" w:semiHidden="1" w:unhideWhenUsed="1"/>
     <w:lsdException w:name="Table Subtle 2" w:semiHidden="1" w:unhideWhenUsed="1"/>
     <w:lsdException w:name="Table Web 1" w:semiHidden="1" w:unhideWhenUsed="1"/>
-    <w:lsdException w:name="Table Web 2" w:semiHidden="1" w:unhideWhenUsed="1"/>
-    <w:lsdException w:name="Table Web 3" w:semiHidden="1" w:unhideWhenUsed="1"/>
     <w:lsdException w:name="Balloon Text" w:semiHidden="1" w:unhideWhenUsed="1"/>
     <w:lsdException w:name="Table Grid" w:uiPriority="39"/>
     <w:lsdException w:name="Table Theme" w:semiHidden="1" w:unhideWhenUsed="1"/>
@@ -2108,6 +1788,11 @@
     <w:lsdException w:name="List Table 5 Dark Accent 6" w:uiPriority="50"/>
     <w:lsdException w:name="List Table 6 Colorful Accent 6" w:uiPriority="51"/>
     <w:lsdException w:name="List Table 7 Colorful Accent 6" w:uiPriority="52"/>
+    <w:lsdException w:name="Mention" w:semiHidden="1" w:unhideWhenUsed="1"/>
+    <w:lsdException w:name="Smart Hyperlink" w:semiHidden="1" w:unhideWhenUsed="1"/>
+    <w:lsdException w:name="Hashtag" w:semiHidden="1" w:unhideWhenUsed="1"/>
+    <w:lsdException w:name="Unresolved Mention" w:semiHidden="1" w:unhideWhenUsed="1"/>
+    <w:lsdException w:name="Smart Link" w:semiHidden="1" w:unhideWhenUsed="1"/>
   </w:latentStyles>
   <w:style w:type="paragraph" w:default="1" w:styleId="Normal">
     <w:name w:val="Normal"/>

</xml_diff>

<commit_message>
UC 2 - Final de Laura Antezana
</commit_message>
<xml_diff>
--- a/UC2/UnidaddeCompetencia2.docx
+++ b/UC2/UnidaddeCompetencia2.docx
@@ -20,10 +20,217 @@
           <w:bCs/>
           <w:color w:val="000000"/>
         </w:rPr>
+        <w:t>Unidad de Competencia 2</w:t>
+      </w:r>
+    </w:p>
+    <w:p>
+      <w:pPr>
+        <w:spacing w:after="0" w:line="240" w:lineRule="auto"/>
+        <w:jc w:val="center"/>
+        <w:rPr>
+          <w:rFonts w:ascii="Arial" w:eastAsia="Times New Roman" w:hAnsi="Arial" w:cs="Arial"/>
+          <w:b/>
+          <w:bCs/>
+          <w:color w:val="000000"/>
+        </w:rPr>
+      </w:pPr>
+    </w:p>
+    <w:p>
+      <w:pPr>
+        <w:spacing w:after="0" w:line="240" w:lineRule="auto"/>
+        <w:rPr>
+          <w:rFonts w:ascii="Arial" w:eastAsia="Times New Roman" w:hAnsi="Arial" w:cs="Arial"/>
+          <w:b/>
+          <w:bCs/>
+          <w:color w:val="000000"/>
+        </w:rPr>
+      </w:pPr>
+      <w:r>
+        <w:rPr>
+          <w:rFonts w:ascii="Arial" w:eastAsia="Times New Roman" w:hAnsi="Arial" w:cs="Arial"/>
+          <w:b/>
+          <w:bCs/>
+          <w:color w:val="000000"/>
+        </w:rPr>
+        <w:t>Nombre</w:t>
+      </w:r>
+      <w:r>
+        <w:rPr>
+          <w:rFonts w:ascii="Arial" w:eastAsia="Times New Roman" w:hAnsi="Arial" w:cs="Arial"/>
+          <w:b/>
+          <w:bCs/>
+          <w:color w:val="000000"/>
+        </w:rPr>
+        <w:t>:</w:t>
+      </w:r>
+      <w:r>
+        <w:rPr>
+          <w:rFonts w:ascii="Arial" w:eastAsia="Times New Roman" w:hAnsi="Arial" w:cs="Arial"/>
+          <w:b/>
+          <w:bCs/>
+          <w:color w:val="000000"/>
+        </w:rPr>
+        <w:t xml:space="preserve"> ------------------------------------------------------------------------------------------------</w:t>
+      </w:r>
+    </w:p>
+    <w:p>
+      <w:pPr>
+        <w:spacing w:after="0" w:line="240" w:lineRule="auto"/>
+        <w:rPr>
+          <w:rFonts w:ascii="Arial" w:eastAsia="Times New Roman" w:hAnsi="Arial" w:cs="Arial"/>
+          <w:b/>
+          <w:bCs/>
+          <w:color w:val="000000"/>
+        </w:rPr>
+      </w:pPr>
+    </w:p>
+    <w:p>
+      <w:pPr>
+        <w:pStyle w:val="Prrafodelista"/>
+        <w:numPr>
+          <w:ilvl w:val="0"/>
+          <w:numId w:val="6"/>
+        </w:numPr>
+        <w:spacing w:after="0" w:line="240" w:lineRule="auto"/>
+        <w:rPr>
+          <w:rFonts w:ascii="Times New Roman" w:eastAsia="Times New Roman" w:hAnsi="Times New Roman" w:cs="Times New Roman"/>
+          <w:sz w:val="24"/>
+          <w:szCs w:val="24"/>
+          <w:lang w:val="es-ES"/>
+        </w:rPr>
+      </w:pPr>
+      <w:r>
+        <w:rPr>
+          <w:rFonts w:ascii="Times New Roman" w:eastAsia="Times New Roman" w:hAnsi="Times New Roman" w:cs="Times New Roman"/>
+          <w:sz w:val="24"/>
+          <w:szCs w:val="24"/>
+          <w:lang w:val="es-ES"/>
+        </w:rPr>
+        <w:t>La entrega fuera de hora representa 13 puntos menos</w:t>
+      </w:r>
+    </w:p>
+    <w:p>
+      <w:pPr>
+        <w:pStyle w:val="Prrafodelista"/>
+        <w:numPr>
+          <w:ilvl w:val="0"/>
+          <w:numId w:val="6"/>
+        </w:numPr>
+        <w:spacing w:after="0" w:line="240" w:lineRule="auto"/>
+        <w:rPr>
+          <w:rFonts w:ascii="Times New Roman" w:eastAsia="Times New Roman" w:hAnsi="Times New Roman" w:cs="Times New Roman"/>
+          <w:sz w:val="24"/>
+          <w:szCs w:val="24"/>
+          <w:lang w:val="es-ES"/>
+        </w:rPr>
+      </w:pPr>
+      <w:r>
+        <w:rPr>
+          <w:rFonts w:ascii="Times New Roman" w:eastAsia="Times New Roman" w:hAnsi="Times New Roman" w:cs="Times New Roman"/>
+          <w:sz w:val="24"/>
+          <w:szCs w:val="24"/>
+          <w:lang w:val="es-ES"/>
+        </w:rPr>
+        <w:t xml:space="preserve">Se debe visualizar el proceso a travez de commit en git </w:t>
+      </w:r>
+    </w:p>
+    <w:p>
+      <w:pPr>
+        <w:pStyle w:val="Prrafodelista"/>
+        <w:numPr>
+          <w:ilvl w:val="0"/>
+          <w:numId w:val="6"/>
+        </w:numPr>
+        <w:spacing w:after="0" w:line="240" w:lineRule="auto"/>
+        <w:rPr>
+          <w:rFonts w:ascii="Times New Roman" w:eastAsia="Times New Roman" w:hAnsi="Times New Roman" w:cs="Times New Roman"/>
+          <w:sz w:val="24"/>
+          <w:szCs w:val="24"/>
+          <w:lang w:val="es-ES"/>
+        </w:rPr>
+      </w:pPr>
+      <w:r>
+        <w:rPr>
+          <w:rFonts w:ascii="Times New Roman" w:eastAsia="Times New Roman" w:hAnsi="Times New Roman" w:cs="Times New Roman"/>
+          <w:sz w:val="24"/>
+          <w:szCs w:val="24"/>
+          <w:lang w:val="es-ES"/>
+        </w:rPr>
+        <w:t>Compartir el link de github</w:t>
+      </w:r>
+    </w:p>
+    <w:p>
+      <w:pPr>
+        <w:pStyle w:val="Prrafodelista"/>
+        <w:numPr>
+          <w:ilvl w:val="0"/>
+          <w:numId w:val="6"/>
+        </w:numPr>
+        <w:spacing w:after="0" w:line="240" w:lineRule="auto"/>
+        <w:rPr>
+          <w:rFonts w:ascii="Times New Roman" w:eastAsia="Times New Roman" w:hAnsi="Times New Roman" w:cs="Times New Roman"/>
+          <w:sz w:val="24"/>
+          <w:szCs w:val="24"/>
+          <w:lang w:val="es-ES"/>
+        </w:rPr>
+      </w:pPr>
+      <w:r>
+        <w:rPr>
+          <w:rFonts w:ascii="Times New Roman" w:eastAsia="Times New Roman" w:hAnsi="Times New Roman" w:cs="Times New Roman"/>
+          <w:sz w:val="24"/>
+          <w:szCs w:val="24"/>
+          <w:lang w:val="es-ES"/>
+        </w:rPr>
+        <w:t>Entregar el documento al ula virtual en pdf</w:t>
+      </w:r>
+    </w:p>
+    <w:p>
+      <w:pPr>
+        <w:spacing w:after="0" w:line="240" w:lineRule="auto"/>
+        <w:ind w:left="360"/>
+        <w:rPr>
+          <w:rFonts w:ascii="Times New Roman" w:eastAsia="Times New Roman" w:hAnsi="Times New Roman" w:cs="Times New Roman"/>
+          <w:sz w:val="24"/>
+          <w:szCs w:val="24"/>
+        </w:rPr>
+      </w:pPr>
+      <w:r>
+        <w:rPr>
+          <w:rFonts w:ascii="Times New Roman" w:eastAsia="Times New Roman" w:hAnsi="Times New Roman" w:cs="Times New Roman"/>
+          <w:sz w:val="24"/>
+          <w:szCs w:val="24"/>
+        </w:rPr>
+        <w:t>Preliminar:</w:t>
+      </w:r>
+    </w:p>
+    <w:p>
+      <w:pPr>
+        <w:spacing w:after="0" w:line="240" w:lineRule="auto"/>
+        <w:rPr>
+          <w:rFonts w:ascii="Times New Roman" w:eastAsia="Times New Roman" w:hAnsi="Times New Roman" w:cs="Times New Roman"/>
+          <w:sz w:val="24"/>
+          <w:szCs w:val="24"/>
+        </w:rPr>
+      </w:pPr>
+      <w:r>
+        <w:rPr>
+          <w:rFonts w:ascii="Arial" w:eastAsia="Times New Roman" w:hAnsi="Arial" w:cs="Arial"/>
+          <w:b/>
+          <w:bCs/>
+          <w:color w:val="000000"/>
+        </w:rPr>
         <w:drawing>
-          <wp:inline distT="0" distB="0" distL="0" distR="0" wp14:anchorId="2D875ED1" wp14:editId="3D4D47A6">
+          <wp:anchor distT="0" distB="0" distL="114300" distR="114300" simplePos="0" relativeHeight="251658240" behindDoc="0" locked="0" layoutInCell="1" allowOverlap="1" wp14:anchorId="2D875ED1" wp14:editId="549B4422">
+            <wp:simplePos x="0" y="0"/>
+            <wp:positionH relativeFrom="column">
+              <wp:posOffset>262890</wp:posOffset>
+            </wp:positionH>
+            <wp:positionV relativeFrom="paragraph">
+              <wp:posOffset>222250</wp:posOffset>
+            </wp:positionV>
             <wp:extent cx="4753638" cy="3362794"/>
             <wp:effectExtent l="0" t="0" r="8890" b="9525"/>
+            <wp:wrapSquare wrapText="bothSides"/>
             <wp:docPr id="1" name="Imagen 1"/>
             <wp:cNvGraphicFramePr>
               <a:graphicFrameLocks xmlns:a="http://schemas.openxmlformats.org/drawingml/2006/main" noChangeAspect="1"/>
@@ -36,7 +243,13 @@
                     <pic:cNvPicPr/>
                   </pic:nvPicPr>
                   <pic:blipFill>
-                    <a:blip r:embed="rId5"/>
+                    <a:blip r:embed="rId5">
+                      <a:extLst>
+                        <a:ext uri="{28A0092B-C50C-407E-A947-70E740481C1C}">
+                          <a14:useLocalDpi xmlns:a14="http://schemas.microsoft.com/office/drawing/2010/main" val="0"/>
+                        </a:ext>
+                      </a:extLst>
+                    </a:blip>
                     <a:stretch>
                       <a:fillRect/>
                     </a:stretch>
@@ -53,196 +266,37 @@
                 </pic:pic>
               </a:graphicData>
             </a:graphic>
-          </wp:inline>
+            <wp14:sizeRelH relativeFrom="page">
+              <wp14:pctWidth>0</wp14:pctWidth>
+            </wp14:sizeRelH>
+            <wp14:sizeRelV relativeFrom="page">
+              <wp14:pctHeight>0</wp14:pctHeight>
+            </wp14:sizeRelV>
+          </wp:anchor>
         </w:drawing>
       </w:r>
       <w:r>
-        <w:rPr>
-          <w:rFonts w:ascii="Arial" w:eastAsia="Times New Roman" w:hAnsi="Arial" w:cs="Arial"/>
-          <w:b/>
-          <w:bCs/>
-          <w:color w:val="000000"/>
-        </w:rPr>
-        <w:t>Unidad de Competencia 2</w:t>
-      </w:r>
-    </w:p>
-    <w:p>
-      <w:pPr>
-        <w:spacing w:after="0" w:line="240" w:lineRule="auto"/>
-        <w:jc w:val="center"/>
-        <w:rPr>
-          <w:rFonts w:ascii="Arial" w:eastAsia="Times New Roman" w:hAnsi="Arial" w:cs="Arial"/>
-          <w:b/>
-          <w:bCs/>
-          <w:color w:val="000000"/>
-        </w:rPr>
-      </w:pPr>
-    </w:p>
-    <w:p>
-      <w:pPr>
-        <w:spacing w:after="0" w:line="240" w:lineRule="auto"/>
-        <w:rPr>
-          <w:rFonts w:ascii="Arial" w:eastAsia="Times New Roman" w:hAnsi="Arial" w:cs="Arial"/>
-          <w:b/>
-          <w:bCs/>
-          <w:color w:val="000000"/>
-        </w:rPr>
-      </w:pPr>
-      <w:r>
-        <w:rPr>
-          <w:rFonts w:ascii="Arial" w:eastAsia="Times New Roman" w:hAnsi="Arial" w:cs="Arial"/>
-          <w:b/>
-          <w:bCs/>
-          <w:color w:val="000000"/>
-        </w:rPr>
-        <w:t>Nombre</w:t>
-      </w:r>
-      <w:r>
-        <w:rPr>
-          <w:rFonts w:ascii="Arial" w:eastAsia="Times New Roman" w:hAnsi="Arial" w:cs="Arial"/>
-          <w:b/>
-          <w:bCs/>
-          <w:color w:val="000000"/>
-        </w:rPr>
-        <w:t>:</w:t>
-      </w:r>
-      <w:r>
-        <w:rPr>
-          <w:rFonts w:ascii="Arial" w:eastAsia="Times New Roman" w:hAnsi="Arial" w:cs="Arial"/>
-          <w:b/>
-          <w:bCs/>
-          <w:color w:val="000000"/>
-        </w:rPr>
-        <w:t xml:space="preserve"> ------------------------------------------------------------------------------------------------</w:t>
-      </w:r>
-    </w:p>
-    <w:p>
-      <w:pPr>
-        <w:spacing w:after="0" w:line="240" w:lineRule="auto"/>
-        <w:rPr>
-          <w:rFonts w:ascii="Arial" w:eastAsia="Times New Roman" w:hAnsi="Arial" w:cs="Arial"/>
-          <w:b/>
-          <w:bCs/>
-          <w:color w:val="000000"/>
-        </w:rPr>
-      </w:pPr>
-    </w:p>
-    <w:p>
-      <w:pPr>
-        <w:pStyle w:val="Prrafodelista"/>
-        <w:numPr>
-          <w:ilvl w:val="0"/>
-          <w:numId w:val="6"/>
-        </w:numPr>
-        <w:spacing w:after="0" w:line="240" w:lineRule="auto"/>
         <w:rPr>
           <w:rFonts w:ascii="Times New Roman" w:eastAsia="Times New Roman" w:hAnsi="Times New Roman" w:cs="Times New Roman"/>
           <w:sz w:val="24"/>
           <w:szCs w:val="24"/>
-          <w:lang w:val="es-ES"/>
-        </w:rPr>
-      </w:pPr>
+        </w:rPr>
+        <w:tab/>
+        <w:t>Commit inicial: “UC2 -</w:t>
+      </w:r>
       <w:r>
         <w:rPr>
           <w:rFonts w:ascii="Times New Roman" w:eastAsia="Times New Roman" w:hAnsi="Times New Roman" w:cs="Times New Roman"/>
           <w:sz w:val="24"/>
           <w:szCs w:val="24"/>
-          <w:lang w:val="es-ES"/>
-        </w:rPr>
-        <w:t>La entrega fuera de hora representa 13 puntos menos</w:t>
-      </w:r>
-    </w:p>
-    <w:p>
-      <w:pPr>
-        <w:pStyle w:val="Prrafodelista"/>
-        <w:numPr>
-          <w:ilvl w:val="0"/>
-          <w:numId w:val="6"/>
-        </w:numPr>
-        <w:spacing w:after="0" w:line="240" w:lineRule="auto"/>
+        </w:rPr>
+        <w:t>Inicio”</w:t>
+      </w:r>
+      <w:r>
         <w:rPr>
           <w:rFonts w:ascii="Times New Roman" w:eastAsia="Times New Roman" w:hAnsi="Times New Roman" w:cs="Times New Roman"/>
           <w:sz w:val="24"/>
           <w:szCs w:val="24"/>
-          <w:lang w:val="es-ES"/>
-        </w:rPr>
-      </w:pPr>
-      <w:r>
-        <w:rPr>
-          <w:rFonts w:ascii="Times New Roman" w:eastAsia="Times New Roman" w:hAnsi="Times New Roman" w:cs="Times New Roman"/>
-          <w:sz w:val="24"/>
-          <w:szCs w:val="24"/>
-          <w:lang w:val="es-ES"/>
-        </w:rPr>
-        <w:t xml:space="preserve">Se debe visualizar el proceso a travez de commit en git </w:t>
-      </w:r>
-    </w:p>
-    <w:p>
-      <w:pPr>
-        <w:pStyle w:val="Prrafodelista"/>
-        <w:numPr>
-          <w:ilvl w:val="0"/>
-          <w:numId w:val="6"/>
-        </w:numPr>
-        <w:spacing w:after="0" w:line="240" w:lineRule="auto"/>
-        <w:rPr>
-          <w:rFonts w:ascii="Times New Roman" w:eastAsia="Times New Roman" w:hAnsi="Times New Roman" w:cs="Times New Roman"/>
-          <w:sz w:val="24"/>
-          <w:szCs w:val="24"/>
-          <w:lang w:val="es-ES"/>
-        </w:rPr>
-      </w:pPr>
-      <w:r>
-        <w:rPr>
-          <w:rFonts w:ascii="Times New Roman" w:eastAsia="Times New Roman" w:hAnsi="Times New Roman" w:cs="Times New Roman"/>
-          <w:sz w:val="24"/>
-          <w:szCs w:val="24"/>
-          <w:lang w:val="es-ES"/>
-        </w:rPr>
-        <w:t>Compartir el link de github</w:t>
-      </w:r>
-    </w:p>
-    <w:p>
-      <w:pPr>
-        <w:pStyle w:val="Prrafodelista"/>
-        <w:numPr>
-          <w:ilvl w:val="0"/>
-          <w:numId w:val="6"/>
-        </w:numPr>
-        <w:spacing w:after="0" w:line="240" w:lineRule="auto"/>
-        <w:rPr>
-          <w:rFonts w:ascii="Times New Roman" w:eastAsia="Times New Roman" w:hAnsi="Times New Roman" w:cs="Times New Roman"/>
-          <w:sz w:val="24"/>
-          <w:szCs w:val="24"/>
-          <w:lang w:val="es-ES"/>
-        </w:rPr>
-      </w:pPr>
-      <w:r>
-        <w:rPr>
-          <w:rFonts w:ascii="Times New Roman" w:eastAsia="Times New Roman" w:hAnsi="Times New Roman" w:cs="Times New Roman"/>
-          <w:sz w:val="24"/>
-          <w:szCs w:val="24"/>
-          <w:lang w:val="es-ES"/>
-        </w:rPr>
-        <w:t>Entregar el documento al ula virtual en pdf</w:t>
-      </w:r>
-    </w:p>
-    <w:p>
-      <w:pPr>
-        <w:spacing w:after="0" w:line="240" w:lineRule="auto"/>
-        <w:rPr>
-          <w:rFonts w:ascii="Times New Roman" w:eastAsia="Times New Roman" w:hAnsi="Times New Roman" w:cs="Times New Roman"/>
-          <w:sz w:val="24"/>
-          <w:szCs w:val="24"/>
-          <w:lang w:val="es-ES"/>
-        </w:rPr>
-      </w:pPr>
-      <w:r>
-        <w:rPr>
-          <w:rFonts w:ascii="Times New Roman" w:eastAsia="Times New Roman" w:hAnsi="Times New Roman" w:cs="Times New Roman"/>
-          <w:sz w:val="24"/>
-          <w:szCs w:val="24"/>
-          <w:lang w:val="es-ES"/>
         </w:rPr>
         <w:br/>
       </w:r>
@@ -571,6 +625,7 @@
     <w:tbl>
       <w:tblPr>
         <w:tblW w:w="0" w:type="auto"/>
+        <w:jc w:val="center"/>
         <w:tblCellMar>
           <w:top w:w="15" w:type="dxa"/>
           <w:left w:w="15" w:type="dxa"/>
@@ -583,6 +638,9 @@
         <w:gridCol w:w="3282"/>
       </w:tblGrid>
       <w:tr>
+        <w:trPr>
+          <w:jc w:val="center"/>
+        </w:trPr>
         <w:tc>
           <w:tcPr>
             <w:tcW w:w="0" w:type="auto"/>
@@ -909,6 +967,103 @@
       </w:r>
     </w:p>
     <w:p/>
+    <w:p/>
+    <w:p>
+      <w:pPr>
+        <w:tabs>
+          <w:tab w:val="left" w:pos="900"/>
+        </w:tabs>
+      </w:pPr>
+      <w:r>
+        <w:tab/>
+      </w:r>
+    </w:p>
+    <w:p>
+      <w:r>
+        <w:lastRenderedPageBreak/>
+        <w:drawing>
+          <wp:inline distT="0" distB="0" distL="0" distR="0" wp14:anchorId="208F8846" wp14:editId="0A232F53">
+            <wp:extent cx="5612130" cy="7494270"/>
+            <wp:effectExtent l="0" t="0" r="7620" b="0"/>
+            <wp:docPr id="6" name="Imagen 6"/>
+            <wp:cNvGraphicFramePr>
+              <a:graphicFrameLocks xmlns:a="http://schemas.openxmlformats.org/drawingml/2006/main" noChangeAspect="1"/>
+            </wp:cNvGraphicFramePr>
+            <a:graphic xmlns:a="http://schemas.openxmlformats.org/drawingml/2006/main">
+              <a:graphicData uri="http://schemas.openxmlformats.org/drawingml/2006/picture">
+                <pic:pic xmlns:pic="http://schemas.openxmlformats.org/drawingml/2006/picture">
+                  <pic:nvPicPr>
+                    <pic:cNvPr id="1" name=""/>
+                    <pic:cNvPicPr/>
+                  </pic:nvPicPr>
+                  <pic:blipFill>
+                    <a:blip r:embed="rId8"/>
+                    <a:stretch>
+                      <a:fillRect/>
+                    </a:stretch>
+                  </pic:blipFill>
+                  <pic:spPr>
+                    <a:xfrm>
+                      <a:off x="0" y="0"/>
+                      <a:ext cx="5612130" cy="7494270"/>
+                    </a:xfrm>
+                    <a:prstGeom prst="rect">
+                      <a:avLst/>
+                    </a:prstGeom>
+                  </pic:spPr>
+                </pic:pic>
+              </a:graphicData>
+            </a:graphic>
+          </wp:inline>
+        </w:drawing>
+      </w:r>
+      <w:r>
+        <w:lastRenderedPageBreak/>
+        <w:drawing>
+          <wp:inline distT="0" distB="0" distL="0" distR="0" wp14:anchorId="242898D6" wp14:editId="6979DE4D">
+            <wp:extent cx="5612130" cy="2112645"/>
+            <wp:effectExtent l="0" t="0" r="7620" b="1905"/>
+            <wp:docPr id="5" name="Imagen 5"/>
+            <wp:cNvGraphicFramePr>
+              <a:graphicFrameLocks xmlns:a="http://schemas.openxmlformats.org/drawingml/2006/main" noChangeAspect="1"/>
+            </wp:cNvGraphicFramePr>
+            <a:graphic xmlns:a="http://schemas.openxmlformats.org/drawingml/2006/main">
+              <a:graphicData uri="http://schemas.openxmlformats.org/drawingml/2006/picture">
+                <pic:pic xmlns:pic="http://schemas.openxmlformats.org/drawingml/2006/picture">
+                  <pic:nvPicPr>
+                    <pic:cNvPr id="1" name=""/>
+                    <pic:cNvPicPr/>
+                  </pic:nvPicPr>
+                  <pic:blipFill>
+                    <a:blip r:embed="rId9"/>
+                    <a:stretch>
+                      <a:fillRect/>
+                    </a:stretch>
+                  </pic:blipFill>
+                  <pic:spPr>
+                    <a:xfrm>
+                      <a:off x="0" y="0"/>
+                      <a:ext cx="5612130" cy="2112645"/>
+                    </a:xfrm>
+                    <a:prstGeom prst="rect">
+                      <a:avLst/>
+                    </a:prstGeom>
+                  </pic:spPr>
+                </pic:pic>
+              </a:graphicData>
+            </a:graphic>
+          </wp:inline>
+        </w:drawing>
+      </w:r>
+    </w:p>
+    <w:p>
+      <w:r>
+        <w:t xml:space="preserve">Git Hub: </w:t>
+      </w:r>
+      <w:r>
+        <w:t>https://github.com/xixoa/Semana-07/tree/main/UC2</w:t>
+      </w:r>
+    </w:p>
     <w:sectPr>
       <w:pgSz w:w="12240" w:h="15840"/>
       <w:pgMar w:top="1417" w:right="1701" w:bottom="1417" w:left="1701" w:header="708" w:footer="708" w:gutter="0"/>

</xml_diff>

<commit_message>
UC2- Build Laura Antezana
</commit_message>
<xml_diff>
--- a/UC2/UnidaddeCompetencia2.docx
+++ b/UC2/UnidaddeCompetencia2.docx
@@ -11,6 +11,7 @@
           <w:b/>
           <w:bCs/>
           <w:color w:val="000000"/>
+          <w:lang w:val="es-PE"/>
         </w:rPr>
       </w:pPr>
       <w:r>
@@ -19,6 +20,7 @@
           <w:b/>
           <w:bCs/>
           <w:color w:val="000000"/>
+          <w:lang w:val="es-PE"/>
         </w:rPr>
         <w:t>Unidad de Competencia 2</w:t>
       </w:r>
@@ -32,6 +34,7 @@
           <w:b/>
           <w:bCs/>
           <w:color w:val="000000"/>
+          <w:lang w:val="es-PE"/>
         </w:rPr>
       </w:pPr>
     </w:p>
@@ -43,6 +46,7 @@
           <w:b/>
           <w:bCs/>
           <w:color w:val="000000"/>
+          <w:lang w:val="es-PE"/>
         </w:rPr>
       </w:pPr>
       <w:r>
@@ -51,8 +55,9 @@
           <w:b/>
           <w:bCs/>
           <w:color w:val="000000"/>
-        </w:rPr>
-        <w:t>Nombre</w:t>
+          <w:lang w:val="es-PE"/>
+        </w:rPr>
+        <w:t xml:space="preserve">Nombre: </w:t>
       </w:r>
       <w:r>
         <w:rPr>
@@ -60,8 +65,9 @@
           <w:b/>
           <w:bCs/>
           <w:color w:val="000000"/>
-        </w:rPr>
-        <w:t>:</w:t>
+          <w:lang w:val="es-PE"/>
+        </w:rPr>
+        <w:t>L</w:t>
       </w:r>
       <w:r>
         <w:rPr>
@@ -69,8 +75,9 @@
           <w:b/>
           <w:bCs/>
           <w:color w:val="000000"/>
-        </w:rPr>
-        <w:t xml:space="preserve"> ------------------------------------------------------------------------------------------------</w:t>
+          <w:lang w:val="es-PE"/>
+        </w:rPr>
+        <w:t>aura Antezana Sebastian Timo</w:t>
       </w:r>
     </w:p>
     <w:p>
@@ -81,6 +88,7 @@
           <w:b/>
           <w:bCs/>
           <w:color w:val="000000"/>
+          <w:lang w:val="es-PE"/>
         </w:rPr>
       </w:pPr>
     </w:p>
@@ -1061,7 +1069,7 @@
         <w:t xml:space="preserve">Git Hub: </w:t>
       </w:r>
       <w:r>
-        <w:t>https://github.com/xixoa/Semana-07/tree/main/UC2</w:t>
+        <w:t>https://github.com/xixoa/Semana-07.git</w:t>
       </w:r>
     </w:p>
     <w:sectPr>

</xml_diff>